<commit_message>
reliability and plan update - v2
</commit_message>
<xml_diff>
--- a/plan.docx
+++ b/plan.docx
@@ -571,8 +571,10 @@
         <w:t xml:space="preserve">    RAM: </w:t>
       </w:r>
       <w:r>
-        <w:t>1024</w:t>
-      </w:r>
+        <w:t>512</w:t>
+      </w:r>
+      <w:bookmarkStart w:id="52" w:name="_GoBack"/>
+      <w:bookmarkEnd w:id="52"/>
       <w:r>
         <w:t xml:space="preserve"> MB</w:t>
       </w:r>
@@ -649,18 +651,15 @@
     </w:p>
     <w:p>
       <w:r>
-        <w:t xml:space="preserve">    Ubuntu Linux 12.04 LTS, 13.x</w:t>
-      </w:r>
-    </w:p>
-    <w:p>
-      <w:r>
         <w:t xml:space="preserve">    Ubuntu Linux 14.x (8u25 and above)</w:t>
       </w:r>
     </w:p>
     <w:p>
       <w:r>
-        <w:lastRenderedPageBreak/>
         <w:t xml:space="preserve">    Browsers: Firefox</w:t>
+      </w:r>
+      <w:r>
+        <w:t>, Chrome</w:t>
       </w:r>
     </w:p>
     <w:p/>
@@ -787,8 +786,6 @@
       <w:r>
         <w:t>Maven;</w:t>
       </w:r>
-      <w:bookmarkStart w:id="52" w:name="_GoBack"/>
-      <w:bookmarkEnd w:id="52"/>
     </w:p>
     <w:bookmarkEnd w:id="48"/>
     <w:bookmarkEnd w:id="49"/>

</xml_diff>